<commit_message>
daily scrum meeting and sprint review
</commit_message>
<xml_diff>
--- a/YD E-commerce.docx
+++ b/YD E-commerce.docx
@@ -325,33 +325,11 @@
     <w:p>
       <w:pPr>
         <w:pStyle w:val="Heading1"/>
-        <w:rPr>
-          <w:rFonts w:asciiTheme="minorHAnsi" w:hAnsiTheme="minorHAnsi" w:cstheme="minorHAnsi"/>
-        </w:rPr>
       </w:pPr>
-      <w:proofErr w:type="spellStart"/>
       <w:r>
-        <w:rPr>
-          <w:rFonts w:asciiTheme="minorHAnsi" w:hAnsiTheme="minorHAnsi" w:cstheme="minorHAnsi"/>
-        </w:rPr>
         <w:lastRenderedPageBreak/>
-        <w:t>Latar</w:t>
+        <w:t>Latar Belakang</w:t>
       </w:r>
-      <w:proofErr w:type="spellEnd"/>
-      <w:r>
-        <w:rPr>
-          <w:rFonts w:asciiTheme="minorHAnsi" w:hAnsiTheme="minorHAnsi" w:cstheme="minorHAnsi"/>
-        </w:rPr>
-        <w:t xml:space="preserve"> </w:t>
-      </w:r>
-      <w:proofErr w:type="spellStart"/>
-      <w:r>
-        <w:rPr>
-          <w:rFonts w:asciiTheme="minorHAnsi" w:hAnsiTheme="minorHAnsi" w:cstheme="minorHAnsi"/>
-        </w:rPr>
-        <w:t>Belakang</w:t>
-      </w:r>
-      <w:proofErr w:type="spellEnd"/>
     </w:p>
     <w:p>
       <w:pPr>
@@ -409,208 +387,21 @@
           <w:rFonts w:ascii="Times New Roman" w:hAnsi="Times New Roman" w:cs="Times New Roman"/>
           <w:shd w:val="clear" w:color="auto" w:fill="F7F7F8"/>
         </w:rPr>
-        <w:t xml:space="preserve"> </w:t>
-      </w:r>
-      <w:proofErr w:type="spellStart"/>
-      <w:r>
-        <w:rPr>
-          <w:rFonts w:ascii="Times New Roman" w:hAnsi="Times New Roman" w:cs="Times New Roman"/>
-          <w:shd w:val="clear" w:color="auto" w:fill="F7F7F8"/>
-        </w:rPr>
-        <w:t>kehadiran</w:t>
-      </w:r>
-      <w:proofErr w:type="spellEnd"/>
-      <w:r>
-        <w:rPr>
-          <w:rFonts w:ascii="Times New Roman" w:hAnsi="Times New Roman" w:cs="Times New Roman"/>
-          <w:shd w:val="clear" w:color="auto" w:fill="F7F7F8"/>
-        </w:rPr>
-        <w:t xml:space="preserve"> e-commerce hp juga </w:t>
-      </w:r>
-      <w:proofErr w:type="spellStart"/>
-      <w:r>
-        <w:rPr>
-          <w:rFonts w:ascii="Times New Roman" w:hAnsi="Times New Roman" w:cs="Times New Roman"/>
-          <w:shd w:val="clear" w:color="auto" w:fill="F7F7F8"/>
-        </w:rPr>
-        <w:t>menjadi</w:t>
-      </w:r>
-      <w:proofErr w:type="spellEnd"/>
-      <w:r>
-        <w:rPr>
-          <w:rFonts w:ascii="Times New Roman" w:hAnsi="Times New Roman" w:cs="Times New Roman"/>
-          <w:shd w:val="clear" w:color="auto" w:fill="F7F7F8"/>
-        </w:rPr>
-        <w:t xml:space="preserve"> </w:t>
-      </w:r>
-      <w:proofErr w:type="spellStart"/>
-      <w:r>
-        <w:rPr>
-          <w:rFonts w:ascii="Times New Roman" w:hAnsi="Times New Roman" w:cs="Times New Roman"/>
-          <w:shd w:val="clear" w:color="auto" w:fill="F7F7F8"/>
-        </w:rPr>
-        <w:t>penting</w:t>
-      </w:r>
-      <w:proofErr w:type="spellEnd"/>
-      <w:r>
-        <w:rPr>
-          <w:rFonts w:ascii="Times New Roman" w:hAnsi="Times New Roman" w:cs="Times New Roman"/>
-          <w:shd w:val="clear" w:color="auto" w:fill="F7F7F8"/>
-        </w:rPr>
-        <w:t xml:space="preserve"> </w:t>
-      </w:r>
-      <w:proofErr w:type="spellStart"/>
-      <w:r>
-        <w:rPr>
-          <w:rFonts w:ascii="Times New Roman" w:hAnsi="Times New Roman" w:cs="Times New Roman"/>
-          <w:shd w:val="clear" w:color="auto" w:fill="F7F7F8"/>
-        </w:rPr>
-        <w:t>untuk</w:t>
-      </w:r>
-      <w:proofErr w:type="spellEnd"/>
-      <w:r>
-        <w:rPr>
-          <w:rFonts w:ascii="Times New Roman" w:hAnsi="Times New Roman" w:cs="Times New Roman"/>
-          <w:shd w:val="clear" w:color="auto" w:fill="F7F7F8"/>
-        </w:rPr>
-        <w:t xml:space="preserve"> </w:t>
-      </w:r>
-      <w:proofErr w:type="spellStart"/>
-      <w:r>
-        <w:rPr>
-          <w:rFonts w:ascii="Times New Roman" w:hAnsi="Times New Roman" w:cs="Times New Roman"/>
-          <w:shd w:val="clear" w:color="auto" w:fill="F7F7F8"/>
-        </w:rPr>
-        <w:t>mempertahankan</w:t>
-      </w:r>
-      <w:proofErr w:type="spellEnd"/>
-      <w:r>
-        <w:rPr>
-          <w:rFonts w:ascii="Times New Roman" w:hAnsi="Times New Roman" w:cs="Times New Roman"/>
-          <w:shd w:val="clear" w:color="auto" w:fill="F7F7F8"/>
-        </w:rPr>
-        <w:t xml:space="preserve"> </w:t>
-      </w:r>
-      <w:proofErr w:type="spellStart"/>
-      <w:r>
-        <w:rPr>
-          <w:rFonts w:ascii="Times New Roman" w:hAnsi="Times New Roman" w:cs="Times New Roman"/>
-          <w:shd w:val="clear" w:color="auto" w:fill="F7F7F8"/>
-        </w:rPr>
-        <w:t>keberlangsungan</w:t>
-      </w:r>
-      <w:proofErr w:type="spellEnd"/>
-      <w:r>
-        <w:rPr>
-          <w:rFonts w:ascii="Times New Roman" w:hAnsi="Times New Roman" w:cs="Times New Roman"/>
-          <w:shd w:val="clear" w:color="auto" w:fill="F7F7F8"/>
-        </w:rPr>
-        <w:t xml:space="preserve"> </w:t>
-      </w:r>
-      <w:proofErr w:type="spellStart"/>
-      <w:r>
-        <w:rPr>
-          <w:rFonts w:ascii="Times New Roman" w:hAnsi="Times New Roman" w:cs="Times New Roman"/>
-          <w:shd w:val="clear" w:color="auto" w:fill="F7F7F8"/>
-        </w:rPr>
-        <w:t>bisnis</w:t>
-      </w:r>
-      <w:proofErr w:type="spellEnd"/>
-      <w:r>
-        <w:rPr>
-          <w:rFonts w:ascii="Times New Roman" w:hAnsi="Times New Roman" w:cs="Times New Roman"/>
-          <w:shd w:val="clear" w:color="auto" w:fill="F7F7F8"/>
-        </w:rPr>
-        <w:t xml:space="preserve"> dan </w:t>
-      </w:r>
-      <w:proofErr w:type="spellStart"/>
-      <w:r>
-        <w:rPr>
-          <w:rFonts w:ascii="Times New Roman" w:hAnsi="Times New Roman" w:cs="Times New Roman"/>
-          <w:shd w:val="clear" w:color="auto" w:fill="F7F7F8"/>
-        </w:rPr>
-        <w:t>mengembangkan</w:t>
-      </w:r>
-      <w:proofErr w:type="spellEnd"/>
-      <w:r>
-        <w:rPr>
-          <w:rFonts w:ascii="Times New Roman" w:hAnsi="Times New Roman" w:cs="Times New Roman"/>
-          <w:shd w:val="clear" w:color="auto" w:fill="F7F7F8"/>
-        </w:rPr>
-        <w:t xml:space="preserve"> </w:t>
-      </w:r>
-      <w:proofErr w:type="spellStart"/>
-      <w:r>
-        <w:rPr>
-          <w:rFonts w:ascii="Times New Roman" w:hAnsi="Times New Roman" w:cs="Times New Roman"/>
-          <w:shd w:val="clear" w:color="auto" w:fill="F7F7F8"/>
-        </w:rPr>
-        <w:t>potensi</w:t>
-      </w:r>
-      <w:proofErr w:type="spellEnd"/>
-      <w:r>
-        <w:rPr>
-          <w:rFonts w:ascii="Times New Roman" w:hAnsi="Times New Roman" w:cs="Times New Roman"/>
-          <w:shd w:val="clear" w:color="auto" w:fill="F7F7F8"/>
-        </w:rPr>
-        <w:t xml:space="preserve"> pasar yang </w:t>
-      </w:r>
-      <w:proofErr w:type="spellStart"/>
-      <w:r>
-        <w:rPr>
-          <w:rFonts w:ascii="Times New Roman" w:hAnsi="Times New Roman" w:cs="Times New Roman"/>
-          <w:shd w:val="clear" w:color="auto" w:fill="F7F7F8"/>
-        </w:rPr>
-        <w:t>lebih</w:t>
-      </w:r>
-      <w:proofErr w:type="spellEnd"/>
-      <w:r>
-        <w:rPr>
-          <w:rFonts w:ascii="Times New Roman" w:hAnsi="Times New Roman" w:cs="Times New Roman"/>
-          <w:shd w:val="clear" w:color="auto" w:fill="F7F7F8"/>
-        </w:rPr>
-        <w:t xml:space="preserve"> </w:t>
-      </w:r>
-      <w:proofErr w:type="spellStart"/>
-      <w:r>
-        <w:rPr>
-          <w:rFonts w:ascii="Times New Roman" w:hAnsi="Times New Roman" w:cs="Times New Roman"/>
-          <w:shd w:val="clear" w:color="auto" w:fill="F7F7F8"/>
-        </w:rPr>
-        <w:t>luas</w:t>
-      </w:r>
-      <w:proofErr w:type="spellEnd"/>
-      <w:r>
-        <w:rPr>
-          <w:rFonts w:ascii="Times New Roman" w:hAnsi="Times New Roman" w:cs="Times New Roman"/>
-          <w:shd w:val="clear" w:color="auto" w:fill="F7F7F8"/>
-        </w:rPr>
-        <w:t>.</w:t>
+        <w:t xml:space="preserve"> kehadiran e-commerce hp juga menjadi penting untuk mempertahankan keberlangsungan bisnis dan mengembangkan potensi pasar yang lebih luas.</w:t>
       </w:r>
     </w:p>
     <w:p>
       <w:pPr>
         <w:pStyle w:val="Heading1"/>
         <w:rPr>
-          <w:rFonts w:asciiTheme="minorHAnsi" w:hAnsiTheme="minorHAnsi" w:cstheme="minorHAnsi"/>
           <w:shd w:val="clear" w:color="auto" w:fill="F7F7F8"/>
         </w:rPr>
       </w:pPr>
-      <w:proofErr w:type="spellStart"/>
       <w:r>
         <w:rPr>
-          <w:rFonts w:asciiTheme="minorHAnsi" w:hAnsiTheme="minorHAnsi" w:cstheme="minorHAnsi"/>
           <w:shd w:val="clear" w:color="auto" w:fill="F7F7F8"/>
         </w:rPr>
-        <w:t>Produk</w:t>
-      </w:r>
-      <w:proofErr w:type="spellEnd"/>
-      <w:r>
-        <w:rPr>
-          <w:rFonts w:asciiTheme="minorHAnsi" w:hAnsiTheme="minorHAnsi" w:cstheme="minorHAnsi"/>
-          <w:shd w:val="clear" w:color="auto" w:fill="F7F7F8"/>
-        </w:rPr>
-        <w:t xml:space="preserve"> Backlog</w:t>
+        <w:t>Produk Backlog</w:t>
       </w:r>
     </w:p>
     <w:tbl>
@@ -1894,19 +1685,11 @@
     <w:p>
       <w:pPr>
         <w:pStyle w:val="Heading1"/>
-        <w:rPr>
-          <w:rFonts w:asciiTheme="minorHAnsi" w:hAnsiTheme="minorHAnsi" w:cstheme="minorHAnsi"/>
-          <w:lang w:val="id-ID"/>
-        </w:rPr>
       </w:pPr>
       <w:r>
         <w:br w:type="page"/>
       </w:r>
       <w:r>
-        <w:rPr>
-          <w:rFonts w:asciiTheme="minorHAnsi" w:hAnsiTheme="minorHAnsi" w:cstheme="minorHAnsi"/>
-          <w:lang w:val="id-ID"/>
-        </w:rPr>
         <w:lastRenderedPageBreak/>
         <w:t>Tabel Sprint Backlog</w:t>
       </w:r>
@@ -2011,14 +1794,12 @@
               </w:rPr>
               <w:t>Owner/Assign</w:t>
             </w:r>
-            <w:proofErr w:type="spellStart"/>
             <w:r>
               <w:rPr>
                 <w:rFonts w:ascii="Times New Roman" w:hAnsi="Times New Roman" w:cs="Times New Roman"/>
               </w:rPr>
               <w:t>ment</w:t>
             </w:r>
-            <w:proofErr w:type="spellEnd"/>
           </w:p>
         </w:tc>
         <w:tc>
@@ -4547,8 +4328,628 @@
         </w:rPr>
       </w:pPr>
     </w:p>
+    <w:p/>
+    <w:p/>
     <w:p>
       <w:pPr>
+        <w:pStyle w:val="Heading1"/>
+      </w:pPr>
+      <w:r>
+        <w:t>Tabel Daily Scrum Meeting</w:t>
+      </w:r>
+    </w:p>
+    <w:tbl>
+      <w:tblPr>
+        <w:tblStyle w:val="TableGrid"/>
+        <w:tblW w:w="0" w:type="auto"/>
+        <w:tblLook w:val="04A0" w:firstRow="1" w:lastRow="0" w:firstColumn="1" w:lastColumn="0" w:noHBand="0" w:noVBand="1"/>
+      </w:tblPr>
+      <w:tblGrid>
+        <w:gridCol w:w="1857"/>
+        <w:gridCol w:w="1857"/>
+        <w:gridCol w:w="1857"/>
+        <w:gridCol w:w="1858"/>
+      </w:tblGrid>
+      <w:tr>
+        <w:tc>
+          <w:tcPr>
+            <w:tcW w:w="1857" w:type="dxa"/>
+          </w:tcPr>
+          <w:p>
+            <w:pPr>
+              <w:jc w:val="center"/>
+              <w:rPr>
+                <w:rFonts w:ascii="Times New Roman" w:hAnsi="Times New Roman" w:cs="Times New Roman"/>
+              </w:rPr>
+            </w:pPr>
+            <w:r>
+              <w:rPr>
+                <w:rFonts w:ascii="Times New Roman" w:hAnsi="Times New Roman" w:cs="Times New Roman"/>
+              </w:rPr>
+              <w:t>Nama Anggota Tim</w:t>
+            </w:r>
+          </w:p>
+        </w:tc>
+        <w:tc>
+          <w:tcPr>
+            <w:tcW w:w="1857" w:type="dxa"/>
+          </w:tcPr>
+          <w:p>
+            <w:pPr>
+              <w:jc w:val="center"/>
+              <w:rPr>
+                <w:rFonts w:ascii="Times New Roman" w:hAnsi="Times New Roman" w:cs="Times New Roman"/>
+              </w:rPr>
+            </w:pPr>
+            <w:r>
+              <w:rPr>
+                <w:rFonts w:ascii="Times New Roman" w:hAnsi="Times New Roman" w:cs="Times New Roman"/>
+              </w:rPr>
+              <w:t>Apa yang telah sejak pertemuan terakhir ?</w:t>
+            </w:r>
+          </w:p>
+        </w:tc>
+        <w:tc>
+          <w:tcPr>
+            <w:tcW w:w="1857" w:type="dxa"/>
+          </w:tcPr>
+          <w:p>
+            <w:pPr>
+              <w:jc w:val="center"/>
+              <w:rPr>
+                <w:rFonts w:ascii="Times New Roman" w:hAnsi="Times New Roman" w:cs="Times New Roman"/>
+              </w:rPr>
+            </w:pPr>
+            <w:r>
+              <w:rPr>
+                <w:rFonts w:ascii="Times New Roman" w:hAnsi="Times New Roman" w:cs="Times New Roman"/>
+              </w:rPr>
+              <w:t>Apa yang akan dilakukan selanjutnya ?</w:t>
+            </w:r>
+          </w:p>
+        </w:tc>
+        <w:tc>
+          <w:tcPr>
+            <w:tcW w:w="1858" w:type="dxa"/>
+          </w:tcPr>
+          <w:p>
+            <w:pPr>
+              <w:jc w:val="center"/>
+              <w:rPr>
+                <w:rFonts w:ascii="Times New Roman" w:hAnsi="Times New Roman" w:cs="Times New Roman"/>
+              </w:rPr>
+            </w:pPr>
+            <w:r>
+              <w:rPr>
+                <w:rFonts w:ascii="Times New Roman" w:hAnsi="Times New Roman" w:cs="Times New Roman"/>
+              </w:rPr>
+              <w:t>Apakah ada masalah atau hambatan ?</w:t>
+            </w:r>
+          </w:p>
+        </w:tc>
+      </w:tr>
+      <w:tr>
+        <w:tc>
+          <w:tcPr>
+            <w:tcW w:w="1857" w:type="dxa"/>
+          </w:tcPr>
+          <w:p>
+            <w:pPr>
+              <w:jc w:val="center"/>
+              <w:rPr>
+                <w:rFonts w:ascii="Times New Roman" w:hAnsi="Times New Roman" w:cs="Times New Roman"/>
+              </w:rPr>
+            </w:pPr>
+            <w:r>
+              <w:rPr>
+                <w:rFonts w:ascii="Times New Roman" w:hAnsi="Times New Roman" w:cs="Times New Roman"/>
+              </w:rPr>
+              <w:t>Yusra Budiman Hasibuan</w:t>
+            </w:r>
+          </w:p>
+        </w:tc>
+        <w:tc>
+          <w:tcPr>
+            <w:tcW w:w="1857" w:type="dxa"/>
+          </w:tcPr>
+          <w:p>
+            <w:pPr>
+              <w:jc w:val="center"/>
+              <w:rPr>
+                <w:rFonts w:ascii="Times New Roman" w:hAnsi="Times New Roman" w:cs="Times New Roman"/>
+              </w:rPr>
+            </w:pPr>
+            <w:r>
+              <w:rPr>
+                <w:rFonts w:ascii="Times New Roman" w:hAnsi="Times New Roman" w:cs="Times New Roman"/>
+              </w:rPr>
+              <w:t>Membuat Mockup, membuat prototype, melakukan testing</w:t>
+            </w:r>
+          </w:p>
+        </w:tc>
+        <w:tc>
+          <w:tcPr>
+            <w:tcW w:w="1857" w:type="dxa"/>
+          </w:tcPr>
+          <w:p>
+            <w:pPr>
+              <w:jc w:val="center"/>
+              <w:rPr>
+                <w:rFonts w:ascii="Times New Roman" w:hAnsi="Times New Roman" w:cs="Times New Roman"/>
+              </w:rPr>
+            </w:pPr>
+            <w:r>
+              <w:rPr>
+                <w:rFonts w:ascii="Times New Roman" w:hAnsi="Times New Roman" w:cs="Times New Roman"/>
+              </w:rPr>
+              <w:t>Melakukan Review aplikasi Y.D Tim, kemudian memberikan saran</w:t>
+            </w:r>
+          </w:p>
+        </w:tc>
+        <w:tc>
+          <w:tcPr>
+            <w:tcW w:w="1858" w:type="dxa"/>
+          </w:tcPr>
+          <w:p>
+            <w:pPr>
+              <w:jc w:val="center"/>
+              <w:rPr>
+                <w:rFonts w:ascii="Times New Roman" w:hAnsi="Times New Roman" w:cs="Times New Roman"/>
+              </w:rPr>
+            </w:pPr>
+            <w:r>
+              <w:rPr>
+                <w:rFonts w:ascii="Times New Roman" w:hAnsi="Times New Roman" w:cs="Times New Roman"/>
+              </w:rPr>
+              <w:t>Tidak</w:t>
+            </w:r>
+          </w:p>
+        </w:tc>
+      </w:tr>
+      <w:tr>
+        <w:tc>
+          <w:tcPr>
+            <w:tcW w:w="1857" w:type="dxa"/>
+          </w:tcPr>
+          <w:p>
+            <w:pPr>
+              <w:jc w:val="center"/>
+              <w:rPr>
+                <w:rFonts w:ascii="Times New Roman" w:hAnsi="Times New Roman" w:cs="Times New Roman"/>
+              </w:rPr>
+            </w:pPr>
+            <w:r>
+              <w:rPr>
+                <w:rFonts w:ascii="Times New Roman" w:hAnsi="Times New Roman" w:cs="Times New Roman"/>
+              </w:rPr>
+              <w:t>David Bate’e</w:t>
+            </w:r>
+          </w:p>
+        </w:tc>
+        <w:tc>
+          <w:tcPr>
+            <w:tcW w:w="1857" w:type="dxa"/>
+          </w:tcPr>
+          <w:p>
+            <w:pPr>
+              <w:jc w:val="center"/>
+              <w:rPr>
+                <w:rFonts w:ascii="Times New Roman" w:hAnsi="Times New Roman" w:cs="Times New Roman"/>
+              </w:rPr>
+            </w:pPr>
+            <w:r>
+              <w:rPr>
+                <w:rFonts w:ascii="Times New Roman" w:hAnsi="Times New Roman" w:cs="Times New Roman"/>
+              </w:rPr>
+              <w:t>Membuat Mockup, membuat prototype, melakukan testing</w:t>
+            </w:r>
+          </w:p>
+        </w:tc>
+        <w:tc>
+          <w:tcPr>
+            <w:tcW w:w="1857" w:type="dxa"/>
+          </w:tcPr>
+          <w:p>
+            <w:pPr>
+              <w:jc w:val="center"/>
+              <w:rPr>
+                <w:rFonts w:ascii="Times New Roman" w:hAnsi="Times New Roman" w:cs="Times New Roman"/>
+              </w:rPr>
+            </w:pPr>
+            <w:r>
+              <w:rPr>
+                <w:rFonts w:ascii="Times New Roman" w:hAnsi="Times New Roman" w:cs="Times New Roman"/>
+              </w:rPr>
+              <w:t>Membuat desain tampilan, aplikasi, dan prototype yang dibutuhkan</w:t>
+            </w:r>
+          </w:p>
+        </w:tc>
+        <w:tc>
+          <w:tcPr>
+            <w:tcW w:w="1858" w:type="dxa"/>
+          </w:tcPr>
+          <w:p>
+            <w:pPr>
+              <w:jc w:val="center"/>
+              <w:rPr>
+                <w:rFonts w:ascii="Times New Roman" w:hAnsi="Times New Roman" w:cs="Times New Roman"/>
+              </w:rPr>
+            </w:pPr>
+            <w:r>
+              <w:rPr>
+                <w:rFonts w:ascii="Times New Roman" w:hAnsi="Times New Roman" w:cs="Times New Roman"/>
+              </w:rPr>
+              <w:t>Tidak</w:t>
+            </w:r>
+          </w:p>
+        </w:tc>
+      </w:tr>
+      <w:tr>
+        <w:tc>
+          <w:tcPr>
+            <w:tcW w:w="1857" w:type="dxa"/>
+          </w:tcPr>
+          <w:p>
+            <w:pPr>
+              <w:jc w:val="center"/>
+              <w:rPr>
+                <w:rFonts w:ascii="Times New Roman" w:hAnsi="Times New Roman" w:cs="Times New Roman"/>
+              </w:rPr>
+            </w:pPr>
+            <w:r>
+              <w:rPr>
+                <w:rFonts w:ascii="Times New Roman" w:hAnsi="Times New Roman" w:cs="Times New Roman"/>
+              </w:rPr>
+              <w:t>Grace Helena Hutagaol</w:t>
+            </w:r>
+          </w:p>
+        </w:tc>
+        <w:tc>
+          <w:tcPr>
+            <w:tcW w:w="1857" w:type="dxa"/>
+          </w:tcPr>
+          <w:p>
+            <w:pPr>
+              <w:jc w:val="center"/>
+              <w:rPr>
+                <w:rFonts w:ascii="Times New Roman" w:hAnsi="Times New Roman" w:cs="Times New Roman"/>
+              </w:rPr>
+            </w:pPr>
+            <w:r>
+              <w:rPr>
+                <w:rFonts w:ascii="Times New Roman" w:hAnsi="Times New Roman" w:cs="Times New Roman"/>
+              </w:rPr>
+              <w:t>Desain tampilan, membuat prototype, melakukan testing</w:t>
+            </w:r>
+          </w:p>
+        </w:tc>
+        <w:tc>
+          <w:tcPr>
+            <w:tcW w:w="1857" w:type="dxa"/>
+          </w:tcPr>
+          <w:p>
+            <w:pPr>
+              <w:jc w:val="center"/>
+              <w:rPr>
+                <w:rFonts w:ascii="Times New Roman" w:hAnsi="Times New Roman" w:cs="Times New Roman"/>
+              </w:rPr>
+            </w:pPr>
+            <w:r>
+              <w:rPr>
+                <w:rFonts w:ascii="Times New Roman" w:hAnsi="Times New Roman" w:cs="Times New Roman"/>
+              </w:rPr>
+              <w:t>Merancang dan membuat aplikasi yang spesifik, kemudian melakukan testing</w:t>
+            </w:r>
+          </w:p>
+        </w:tc>
+        <w:tc>
+          <w:tcPr>
+            <w:tcW w:w="1858" w:type="dxa"/>
+          </w:tcPr>
+          <w:p>
+            <w:pPr>
+              <w:jc w:val="center"/>
+              <w:rPr>
+                <w:rFonts w:ascii="Times New Roman" w:hAnsi="Times New Roman" w:cs="Times New Roman"/>
+              </w:rPr>
+            </w:pPr>
+            <w:r>
+              <w:rPr>
+                <w:rFonts w:ascii="Times New Roman" w:hAnsi="Times New Roman" w:cs="Times New Roman"/>
+              </w:rPr>
+              <w:t>waktu</w:t>
+            </w:r>
+          </w:p>
+        </w:tc>
+      </w:tr>
+    </w:tbl>
+    <w:p>
+      <w:pPr>
+        <w:pStyle w:val="Header"/>
+        <w:tabs>
+          <w:tab w:val="clear" w:pos="4680"/>
+          <w:tab w:val="clear" w:pos="9360"/>
+        </w:tabs>
+        <w:spacing w:after="160" w:line="259" w:lineRule="auto"/>
+        <w:rPr>
+          <w:lang w:val="id-ID"/>
+        </w:rPr>
+      </w:pPr>
+    </w:p>
+    <w:p>
+      <w:pPr>
+        <w:pStyle w:val="Header"/>
+        <w:tabs>
+          <w:tab w:val="clear" w:pos="4680"/>
+          <w:tab w:val="clear" w:pos="9360"/>
+        </w:tabs>
+        <w:spacing w:after="160" w:line="259" w:lineRule="auto"/>
+        <w:rPr>
+          <w:lang w:val="id-ID"/>
+        </w:rPr>
+      </w:pPr>
+    </w:p>
+    <w:p>
+      <w:pPr>
+        <w:pStyle w:val="Heading1"/>
+      </w:pPr>
+      <w:r>
+        <w:t>Tabel Sprint Review</w:t>
+      </w:r>
+    </w:p>
+    <w:tbl>
+      <w:tblPr>
+        <w:tblStyle w:val="TableGrid"/>
+        <w:tblW w:w="0" w:type="auto"/>
+        <w:tblLook w:val="04A0" w:firstRow="1" w:lastRow="0" w:firstColumn="1" w:lastColumn="0" w:noHBand="0" w:noVBand="1"/>
+      </w:tblPr>
+      <w:tblGrid>
+        <w:gridCol w:w="2476"/>
+        <w:gridCol w:w="2476"/>
+        <w:gridCol w:w="2477"/>
+      </w:tblGrid>
+      <w:tr>
+        <w:tc>
+          <w:tcPr>
+            <w:tcW w:w="2476" w:type="dxa"/>
+          </w:tcPr>
+          <w:p>
+            <w:pPr>
+              <w:jc w:val="center"/>
+              <w:rPr>
+                <w:rFonts w:ascii="Times New Roman" w:hAnsi="Times New Roman" w:cs="Times New Roman"/>
+              </w:rPr>
+            </w:pPr>
+            <w:r>
+              <w:rPr>
+                <w:rFonts w:ascii="Times New Roman" w:hAnsi="Times New Roman" w:cs="Times New Roman"/>
+              </w:rPr>
+              <w:t>Apa yang telah Berhasil dicapai ?</w:t>
+            </w:r>
+          </w:p>
+        </w:tc>
+        <w:tc>
+          <w:tcPr>
+            <w:tcW w:w="2476" w:type="dxa"/>
+          </w:tcPr>
+          <w:p>
+            <w:pPr>
+              <w:jc w:val="center"/>
+              <w:rPr>
+                <w:rFonts w:ascii="Times New Roman" w:hAnsi="Times New Roman" w:cs="Times New Roman"/>
+              </w:rPr>
+            </w:pPr>
+            <w:r>
+              <w:rPr>
+                <w:rFonts w:ascii="Times New Roman" w:hAnsi="Times New Roman" w:cs="Times New Roman"/>
+              </w:rPr>
+              <w:t>Apa yang tidak berhasil dicapai ?</w:t>
+            </w:r>
+          </w:p>
+        </w:tc>
+        <w:tc>
+          <w:tcPr>
+            <w:tcW w:w="2477" w:type="dxa"/>
+          </w:tcPr>
+          <w:p>
+            <w:pPr>
+              <w:jc w:val="center"/>
+              <w:rPr>
+                <w:rFonts w:ascii="Times New Roman" w:hAnsi="Times New Roman" w:cs="Times New Roman"/>
+              </w:rPr>
+            </w:pPr>
+            <w:r>
+              <w:rPr>
+                <w:rFonts w:ascii="Times New Roman" w:hAnsi="Times New Roman" w:cs="Times New Roman"/>
+              </w:rPr>
+              <w:t>Apa yang akan dilakukan selanjutnya ?</w:t>
+            </w:r>
+          </w:p>
+        </w:tc>
+      </w:tr>
+      <w:tr>
+        <w:tc>
+          <w:tcPr>
+            <w:tcW w:w="2476" w:type="dxa"/>
+          </w:tcPr>
+          <w:p>
+            <w:pPr>
+              <w:jc w:val="center"/>
+              <w:rPr>
+                <w:rFonts w:ascii="Times New Roman" w:hAnsi="Times New Roman" w:cs="Times New Roman"/>
+              </w:rPr>
+            </w:pPr>
+            <w:r>
+              <w:rPr>
+                <w:rFonts w:ascii="Times New Roman" w:hAnsi="Times New Roman" w:cs="Times New Roman"/>
+              </w:rPr>
+              <w:t>Telah menyelesaikan seluruh tugas mockup, prototype, dan testing</w:t>
+            </w:r>
+          </w:p>
+        </w:tc>
+        <w:tc>
+          <w:tcPr>
+            <w:tcW w:w="2476" w:type="dxa"/>
+          </w:tcPr>
+          <w:p>
+            <w:pPr>
+              <w:jc w:val="center"/>
+              <w:rPr>
+                <w:rFonts w:ascii="Times New Roman" w:hAnsi="Times New Roman" w:cs="Times New Roman"/>
+              </w:rPr>
+            </w:pPr>
+            <w:r>
+              <w:rPr>
+                <w:rFonts w:ascii="Times New Roman" w:hAnsi="Times New Roman" w:cs="Times New Roman"/>
+              </w:rPr>
+              <w:t>Tidak ada</w:t>
+            </w:r>
+          </w:p>
+        </w:tc>
+        <w:tc>
+          <w:tcPr>
+            <w:tcW w:w="2477" w:type="dxa"/>
+          </w:tcPr>
+          <w:p>
+            <w:pPr>
+              <w:jc w:val="center"/>
+              <w:rPr>
+                <w:rFonts w:ascii="Times New Roman" w:hAnsi="Times New Roman" w:cs="Times New Roman"/>
+              </w:rPr>
+            </w:pPr>
+            <w:r>
+              <w:rPr>
+                <w:rFonts w:ascii="Times New Roman" w:hAnsi="Times New Roman" w:cs="Times New Roman"/>
+              </w:rPr>
+              <w:t>Memberikan saran kepada client hasil interview akhir</w:t>
+            </w:r>
+          </w:p>
+        </w:tc>
+      </w:tr>
+      <w:tr>
+        <w:tc>
+          <w:tcPr>
+            <w:tcW w:w="2476" w:type="dxa"/>
+          </w:tcPr>
+          <w:p>
+            <w:pPr>
+              <w:jc w:val="center"/>
+              <w:rPr>
+                <w:rFonts w:ascii="Times New Roman" w:hAnsi="Times New Roman" w:cs="Times New Roman"/>
+              </w:rPr>
+            </w:pPr>
+            <w:r>
+              <w:rPr>
+                <w:rFonts w:ascii="Times New Roman" w:hAnsi="Times New Roman" w:cs="Times New Roman"/>
+              </w:rPr>
+              <w:t>Telah menyelesaikan seluruh tugas mockup, prototype, dan testing</w:t>
+            </w:r>
+          </w:p>
+        </w:tc>
+        <w:tc>
+          <w:tcPr>
+            <w:tcW w:w="2476" w:type="dxa"/>
+          </w:tcPr>
+          <w:p>
+            <w:pPr>
+              <w:jc w:val="center"/>
+              <w:rPr>
+                <w:rFonts w:ascii="Times New Roman" w:hAnsi="Times New Roman" w:cs="Times New Roman"/>
+              </w:rPr>
+            </w:pPr>
+            <w:r>
+              <w:rPr>
+                <w:rFonts w:ascii="Times New Roman" w:hAnsi="Times New Roman" w:cs="Times New Roman"/>
+              </w:rPr>
+              <w:t>Tidak ada</w:t>
+            </w:r>
+          </w:p>
+        </w:tc>
+        <w:tc>
+          <w:tcPr>
+            <w:tcW w:w="2477" w:type="dxa"/>
+          </w:tcPr>
+          <w:p>
+            <w:pPr>
+              <w:jc w:val="center"/>
+              <w:rPr>
+                <w:rFonts w:ascii="Times New Roman" w:hAnsi="Times New Roman" w:cs="Times New Roman"/>
+              </w:rPr>
+            </w:pPr>
+            <w:r>
+              <w:rPr>
+                <w:rFonts w:ascii="Times New Roman" w:hAnsi="Times New Roman" w:cs="Times New Roman"/>
+              </w:rPr>
+              <w:t>Melakukan interview, pada aplikasi Y.D Tim</w:t>
+            </w:r>
+          </w:p>
+        </w:tc>
+      </w:tr>
+      <w:tr>
+        <w:tc>
+          <w:tcPr>
+            <w:tcW w:w="2476" w:type="dxa"/>
+          </w:tcPr>
+          <w:p>
+            <w:pPr>
+              <w:jc w:val="center"/>
+              <w:rPr>
+                <w:rFonts w:ascii="Times New Roman" w:hAnsi="Times New Roman" w:cs="Times New Roman"/>
+              </w:rPr>
+            </w:pPr>
+            <w:r>
+              <w:rPr>
+                <w:rFonts w:ascii="Times New Roman" w:hAnsi="Times New Roman" w:cs="Times New Roman"/>
+              </w:rPr>
+              <w:t>Telah menyelesaikan seluruh tugas mockup, prototype, dan testing</w:t>
+            </w:r>
+          </w:p>
+        </w:tc>
+        <w:tc>
+          <w:tcPr>
+            <w:tcW w:w="2476" w:type="dxa"/>
+          </w:tcPr>
+          <w:p>
+            <w:pPr>
+              <w:jc w:val="center"/>
+              <w:rPr>
+                <w:rFonts w:ascii="Times New Roman" w:hAnsi="Times New Roman" w:cs="Times New Roman"/>
+              </w:rPr>
+            </w:pPr>
+            <w:r>
+              <w:rPr>
+                <w:rFonts w:ascii="Times New Roman" w:hAnsi="Times New Roman" w:cs="Times New Roman"/>
+              </w:rPr>
+              <w:t>Tidak ada</w:t>
+            </w:r>
+          </w:p>
+        </w:tc>
+        <w:tc>
+          <w:tcPr>
+            <w:tcW w:w="2477" w:type="dxa"/>
+          </w:tcPr>
+          <w:p>
+            <w:pPr>
+              <w:jc w:val="center"/>
+              <w:rPr>
+                <w:rFonts w:ascii="Times New Roman" w:hAnsi="Times New Roman" w:cs="Times New Roman"/>
+              </w:rPr>
+            </w:pPr>
+            <w:r>
+              <w:rPr>
+                <w:rFonts w:ascii="Times New Roman" w:hAnsi="Times New Roman" w:cs="Times New Roman"/>
+              </w:rPr>
+              <w:t>Melakukan perubahan pada fitur yang sudah ada</w:t>
+            </w:r>
+          </w:p>
+        </w:tc>
+      </w:tr>
+    </w:tbl>
+    <w:p>
+      <w:pPr>
+        <w:rPr>
+          <w:lang w:val="id-ID"/>
+        </w:rPr>
         <w:sectPr>
           <w:pgSz w:w="10319" w:h="14572" w:code="11"/>
           <w:pgMar w:top="1440" w:right="1440" w:bottom="1440" w:left="1440" w:header="709" w:footer="709" w:gutter="0"/>
@@ -4560,16 +4961,8 @@
     <w:p>
       <w:pPr>
         <w:pStyle w:val="Heading1"/>
-        <w:rPr>
-          <w:rFonts w:asciiTheme="minorHAnsi" w:hAnsiTheme="minorHAnsi" w:cstheme="minorHAnsi"/>
-          <w:lang w:val="id-ID"/>
-        </w:rPr>
       </w:pPr>
       <w:r>
-        <w:rPr>
-          <w:rFonts w:asciiTheme="minorHAnsi" w:hAnsiTheme="minorHAnsi" w:cstheme="minorHAnsi"/>
-          <w:lang w:val="id-ID"/>
-        </w:rPr>
         <w:lastRenderedPageBreak/>
         <w:t>Board Trello</w:t>
       </w:r>
@@ -4644,14 +5037,8 @@
     <w:p>
       <w:pPr>
         <w:pStyle w:val="Heading1"/>
-        <w:rPr>
-          <w:rFonts w:asciiTheme="minorHAnsi" w:hAnsiTheme="minorHAnsi" w:cstheme="minorHAnsi"/>
-        </w:rPr>
       </w:pPr>
       <w:r>
-        <w:rPr>
-          <w:rFonts w:asciiTheme="minorHAnsi" w:hAnsiTheme="minorHAnsi" w:cstheme="minorHAnsi"/>
-        </w:rPr>
         <w:t>Backlog Item</w:t>
       </w:r>
     </w:p>
@@ -5485,7 +5872,7 @@
     <w:link w:val="Heading1Char"/>
     <w:uiPriority w:val="9"/>
     <w:qFormat/>
-    <w:rsid w:val="00BA5BC3"/>
+    <w:rsid w:val="001C2204"/>
     <w:pPr>
       <w:keepNext/>
       <w:keepLines/>
@@ -5493,10 +5880,11 @@
       <w:outlineLvl w:val="0"/>
     </w:pPr>
     <w:rPr>
-      <w:rFonts w:asciiTheme="majorHAnsi" w:eastAsiaTheme="majorEastAsia" w:hAnsiTheme="majorHAnsi" w:cstheme="majorBidi"/>
+      <w:rFonts w:eastAsiaTheme="majorEastAsia" w:cstheme="minorHAnsi"/>
       <w:color w:val="2E74B5" w:themeColor="accent1" w:themeShade="BF"/>
       <w:sz w:val="32"/>
       <w:szCs w:val="32"/>
+      <w:lang w:val="id-ID"/>
     </w:rPr>
   </w:style>
   <w:style w:type="character" w:default="1" w:styleId="DefaultParagraphFont">
@@ -5542,12 +5930,13 @@
     <w:basedOn w:val="DefaultParagraphFont"/>
     <w:link w:val="Heading1"/>
     <w:uiPriority w:val="9"/>
-    <w:rsid w:val="00BA5BC3"/>
+    <w:rsid w:val="001C2204"/>
     <w:rPr>
-      <w:rFonts w:asciiTheme="majorHAnsi" w:eastAsiaTheme="majorEastAsia" w:hAnsiTheme="majorHAnsi" w:cstheme="majorBidi"/>
+      <w:rFonts w:eastAsiaTheme="majorEastAsia" w:cstheme="minorHAnsi"/>
       <w:color w:val="2E74B5" w:themeColor="accent1" w:themeShade="BF"/>
       <w:sz w:val="32"/>
       <w:szCs w:val="32"/>
+      <w:lang w:val="id-ID"/>
     </w:rPr>
   </w:style>
   <w:style w:type="table" w:styleId="TableGrid">

</xml_diff>

<commit_message>
link trello dan github
</commit_message>
<xml_diff>
--- a/YD E-commerce.docx
+++ b/YD E-commerce.docx
@@ -319,21 +319,7 @@
             <w:rStyle w:val="Hyperlink"/>
             <w:rFonts w:ascii="Times New Roman" w:hAnsi="Times New Roman" w:cs="Times New Roman"/>
           </w:rPr>
-          <w:t>https://trello.com/invite/b/aWpyHgtK/ATTI39aed62b44f96a4cefefb499b70bc7689BA3D4D3/yd-ti</w:t>
-        </w:r>
-        <w:r>
-          <w:rPr>
-            <w:rStyle w:val="Hyperlink"/>
-            <w:rFonts w:ascii="Times New Roman" w:hAnsi="Times New Roman" w:cs="Times New Roman"/>
-          </w:rPr>
-          <w:t>m</w:t>
-        </w:r>
-        <w:r>
-          <w:rPr>
-            <w:rStyle w:val="Hyperlink"/>
-            <w:rFonts w:ascii="Times New Roman" w:hAnsi="Times New Roman" w:cs="Times New Roman"/>
-          </w:rPr>
-          <w:t>-uts</w:t>
+          <w:t>https://trello.com/invite/b/aWpyHgtK/ATTI39aed62b44f96a4cefefb499b70bc7689BA3D4D3/yd-tim-uts</w:t>
         </w:r>
       </w:hyperlink>
       <w:r>
@@ -352,7 +338,7 @@
         </w:tabs>
         <w:spacing w:after="160" w:line="259" w:lineRule="auto"/>
         <w:rPr>
-          <w:rFonts w:ascii="Times New Roman" w:hAnsi="Times New Roman" w:cs="Times New Roman"/>
+          <w:rStyle w:val="Hyperlink"/>
         </w:rPr>
       </w:pPr>
       <w:hyperlink r:id="rId10" w:history="1">
@@ -367,19 +353,7 @@
           <w:rPr>
             <w:rStyle w:val="Hyperlink"/>
           </w:rPr>
-          <w:t>Davi</w:t>
-        </w:r>
-        <w:r>
-          <w:rPr>
-            <w:rStyle w:val="Hyperlink"/>
-          </w:rPr>
-          <w:t>d</w:t>
-        </w:r>
-        <w:r>
-          <w:rPr>
-            <w:rStyle w:val="Hyperlink"/>
-          </w:rPr>
-          <w:t>Batee</w:t>
+          <w:t>DavidBatee</w:t>
         </w:r>
         <w:proofErr w:type="spellEnd"/>
         <w:r>
@@ -389,6 +363,19 @@
           <w:t>/UTS-Agile</w:t>
         </w:r>
       </w:hyperlink>
+    </w:p>
+    <w:p>
+      <w:pPr>
+        <w:pStyle w:val="Header"/>
+        <w:tabs>
+          <w:tab w:val="clear" w:pos="4680"/>
+          <w:tab w:val="clear" w:pos="9360"/>
+        </w:tabs>
+        <w:spacing w:after="160" w:line="259" w:lineRule="auto"/>
+        <w:rPr>
+          <w:rFonts w:ascii="Times New Roman" w:hAnsi="Times New Roman" w:cs="Times New Roman"/>
+        </w:rPr>
+      </w:pPr>
     </w:p>
     <w:p>
       <w:pPr>

</xml_diff>